<commit_message>
next version on night long
</commit_message>
<xml_diff>
--- a/BaoCaoDoAN.docx
+++ b/BaoCaoDoAN.docx
@@ -6657,10 +6657,10 @@
           <w:szCs w:val="24"/>
         </w:rPr>
         <w:drawing>
-          <wp:inline distT="0" distB="0" distL="0" distR="0" wp14:anchorId="12E36359" wp14:editId="6A8E2A2E">
-            <wp:extent cx="7155180" cy="5166360"/>
-            <wp:effectExtent l="0" t="0" r="7620" b="0"/>
-            <wp:docPr id="7" name="Picture 7"/>
+          <wp:inline distT="0" distB="0" distL="0" distR="0" wp14:anchorId="04307A4F" wp14:editId="4A98E9C8">
+            <wp:extent cx="6652260" cy="4076700"/>
+            <wp:effectExtent l="0" t="0" r="0" b="0"/>
+            <wp:docPr id="9" name="Picture 9"/>
             <wp:cNvGraphicFramePr>
               <a:graphicFrameLocks xmlns:a="http://schemas.openxmlformats.org/drawingml/2006/main" noChangeAspect="1"/>
             </wp:cNvGraphicFramePr>
@@ -6668,7 +6668,7 @@
               <a:graphicData uri="http://schemas.openxmlformats.org/drawingml/2006/picture">
                 <pic:pic xmlns:pic="http://schemas.openxmlformats.org/drawingml/2006/picture">
                   <pic:nvPicPr>
-                    <pic:cNvPr id="7" name="FDD_moinhat.jpg"/>
+                    <pic:cNvPr id="9" name="FDD_moinhat.jpg"/>
                     <pic:cNvPicPr/>
                   </pic:nvPicPr>
                   <pic:blipFill>
@@ -6686,7 +6686,7 @@
                   <pic:spPr>
                     <a:xfrm>
                       <a:off x="0" y="0"/>
-                      <a:ext cx="7155180" cy="5166360"/>
+                      <a:ext cx="6652260" cy="4076700"/>
                     </a:xfrm>
                     <a:prstGeom prst="rect">
                       <a:avLst/>
@@ -6698,6 +6698,8 @@
           </wp:inline>
         </w:drawing>
       </w:r>
+      <w:bookmarkStart w:id="0" w:name="_GoBack"/>
+      <w:bookmarkEnd w:id="0"/>
     </w:p>
     <w:p>
       <w:pPr>
@@ -6721,7 +6723,6 @@
           <w:sz w:val="24"/>
           <w:szCs w:val="24"/>
         </w:rPr>
-        <w:lastRenderedPageBreak/>
         <w:t>Bảng giải thích/mô tả các chức năng</w:t>
       </w:r>
     </w:p>
@@ -6885,6 +6886,7 @@
           <w:sz w:val="24"/>
           <w:szCs w:val="24"/>
         </w:rPr>
+        <w:lastRenderedPageBreak/>
         <w:t>Tiếp nhân sảnh</w:t>
       </w:r>
       <w:r>
@@ -7478,7 +7480,6 @@
           <w:sz w:val="24"/>
           <w:szCs w:val="24"/>
         </w:rPr>
-        <w:lastRenderedPageBreak/>
         <w:t>Ph</w:t>
       </w:r>
       <w:r>
@@ -7704,6 +7705,7 @@
           <w:sz w:val="24"/>
           <w:szCs w:val="24"/>
         </w:rPr>
+        <w:lastRenderedPageBreak/>
         <w:t>Đặc tả và Mô hình hóa nghiệp vụ (DFD Model)</w:t>
       </w:r>
     </w:p>
@@ -7912,6 +7914,266 @@
           <w:szCs w:val="24"/>
         </w:rPr>
       </w:pPr>
+      <w:r>
+        <w:rPr>
+          <w:rFonts w:asciiTheme="majorHAnsi" w:hAnsiTheme="majorHAnsi" w:cstheme="majorHAnsi"/>
+          <w:b/>
+          <w:noProof/>
+          <w:sz w:val="24"/>
+          <w:szCs w:val="24"/>
+        </w:rPr>
+        <w:drawing>
+          <wp:inline distT="0" distB="0" distL="0" distR="0" wp14:anchorId="1CF90464" wp14:editId="0640A9F9">
+            <wp:extent cx="3972560" cy="4648200"/>
+            <wp:effectExtent l="0" t="0" r="2540" b="0"/>
+            <wp:docPr id="2" name="Picture 2"/>
+            <wp:cNvGraphicFramePr>
+              <a:graphicFrameLocks xmlns:a="http://schemas.openxmlformats.org/drawingml/2006/main" noChangeAspect="1"/>
+            </wp:cNvGraphicFramePr>
+            <a:graphic xmlns:a="http://schemas.openxmlformats.org/drawingml/2006/main">
+              <a:graphicData uri="http://schemas.openxmlformats.org/drawingml/2006/picture">
+                <pic:pic xmlns:pic="http://schemas.openxmlformats.org/drawingml/2006/picture">
+                  <pic:nvPicPr>
+                    <pic:cNvPr id="2" name="Screen Shot 2019-07-04 at 2.30.35 PM.png"/>
+                    <pic:cNvPicPr/>
+                  </pic:nvPicPr>
+                  <pic:blipFill>
+                    <a:blip r:embed="rId15" cstate="print">
+                      <a:extLst>
+                        <a:ext uri="{28A0092B-C50C-407E-A947-70E740481C1C}">
+                          <a14:useLocalDpi xmlns:a14="http://schemas.microsoft.com/office/drawing/2010/main" val="0"/>
+                        </a:ext>
+                      </a:extLst>
+                    </a:blip>
+                    <a:stretch>
+                      <a:fillRect/>
+                    </a:stretch>
+                  </pic:blipFill>
+                  <pic:spPr>
+                    <a:xfrm>
+                      <a:off x="0" y="0"/>
+                      <a:ext cx="3995787" cy="4675377"/>
+                    </a:xfrm>
+                    <a:prstGeom prst="rect">
+                      <a:avLst/>
+                    </a:prstGeom>
+                  </pic:spPr>
+                </pic:pic>
+              </a:graphicData>
+            </a:graphic>
+          </wp:inline>
+        </w:drawing>
+      </w:r>
+    </w:p>
+    <w:p>
+      <w:pPr>
+        <w:pStyle w:val="ListParagraph"/>
+        <w:tabs>
+          <w:tab w:val="left" w:pos="180"/>
+        </w:tabs>
+        <w:ind w:left="1800"/>
+        <w:rPr>
+          <w:rFonts w:asciiTheme="majorHAnsi" w:hAnsiTheme="majorHAnsi" w:cstheme="majorHAnsi"/>
+          <w:b/>
+          <w:sz w:val="24"/>
+          <w:szCs w:val="24"/>
+        </w:rPr>
+      </w:pPr>
+    </w:p>
+    <w:p>
+      <w:pPr>
+        <w:pStyle w:val="ListParagraph"/>
+        <w:tabs>
+          <w:tab w:val="left" w:pos="180"/>
+        </w:tabs>
+        <w:ind w:left="1800"/>
+        <w:rPr>
+          <w:rFonts w:asciiTheme="majorHAnsi" w:hAnsiTheme="majorHAnsi" w:cstheme="majorHAnsi"/>
+          <w:b/>
+          <w:sz w:val="24"/>
+          <w:szCs w:val="24"/>
+        </w:rPr>
+      </w:pPr>
+      <w:r>
+        <w:rPr>
+          <w:rFonts w:asciiTheme="majorHAnsi" w:hAnsiTheme="majorHAnsi" w:cstheme="majorHAnsi"/>
+          <w:b/>
+          <w:noProof/>
+          <w:sz w:val="24"/>
+          <w:szCs w:val="24"/>
+        </w:rPr>
+        <w:lastRenderedPageBreak/>
+        <w:drawing>
+          <wp:inline distT="0" distB="0" distL="0" distR="0" wp14:anchorId="5C143970" wp14:editId="61F1EE72">
+            <wp:extent cx="4587765" cy="6338419"/>
+            <wp:effectExtent l="0" t="0" r="0" b="0"/>
+            <wp:docPr id="3" name="Picture 3"/>
+            <wp:cNvGraphicFramePr>
+              <a:graphicFrameLocks xmlns:a="http://schemas.openxmlformats.org/drawingml/2006/main" noChangeAspect="1"/>
+            </wp:cNvGraphicFramePr>
+            <a:graphic xmlns:a="http://schemas.openxmlformats.org/drawingml/2006/main">
+              <a:graphicData uri="http://schemas.openxmlformats.org/drawingml/2006/picture">
+                <pic:pic xmlns:pic="http://schemas.openxmlformats.org/drawingml/2006/picture">
+                  <pic:nvPicPr>
+                    <pic:cNvPr id="3" name="Screen Shot 2019-07-04 at 2.42.41 PM.png"/>
+                    <pic:cNvPicPr/>
+                  </pic:nvPicPr>
+                  <pic:blipFill>
+                    <a:blip r:embed="rId16">
+                      <a:extLst>
+                        <a:ext uri="{28A0092B-C50C-407E-A947-70E740481C1C}">
+                          <a14:useLocalDpi xmlns:a14="http://schemas.microsoft.com/office/drawing/2010/main" val="0"/>
+                        </a:ext>
+                      </a:extLst>
+                    </a:blip>
+                    <a:stretch>
+                      <a:fillRect/>
+                    </a:stretch>
+                  </pic:blipFill>
+                  <pic:spPr>
+                    <a:xfrm>
+                      <a:off x="0" y="0"/>
+                      <a:ext cx="4593523" cy="6346374"/>
+                    </a:xfrm>
+                    <a:prstGeom prst="rect">
+                      <a:avLst/>
+                    </a:prstGeom>
+                  </pic:spPr>
+                </pic:pic>
+              </a:graphicData>
+            </a:graphic>
+          </wp:inline>
+        </w:drawing>
+      </w:r>
+    </w:p>
+    <w:p>
+      <w:pPr>
+        <w:pStyle w:val="ListParagraph"/>
+        <w:tabs>
+          <w:tab w:val="left" w:pos="180"/>
+        </w:tabs>
+        <w:ind w:left="1800"/>
+        <w:rPr>
+          <w:rFonts w:asciiTheme="majorHAnsi" w:hAnsiTheme="majorHAnsi" w:cstheme="majorHAnsi"/>
+          <w:b/>
+          <w:sz w:val="24"/>
+          <w:szCs w:val="24"/>
+          <w:lang w:val="vi-VN"/>
+        </w:rPr>
+      </w:pPr>
+    </w:p>
+    <w:p>
+      <w:pPr>
+        <w:pStyle w:val="ListParagraph"/>
+        <w:tabs>
+          <w:tab w:val="left" w:pos="180"/>
+        </w:tabs>
+        <w:ind w:left="1800"/>
+        <w:rPr>
+          <w:rFonts w:asciiTheme="majorHAnsi" w:hAnsiTheme="majorHAnsi" w:cstheme="majorHAnsi"/>
+          <w:b/>
+          <w:sz w:val="24"/>
+          <w:szCs w:val="24"/>
+          <w:lang w:val="vi-VN"/>
+        </w:rPr>
+      </w:pPr>
+      <w:r>
+        <w:rPr>
+          <w:rFonts w:asciiTheme="majorHAnsi" w:hAnsiTheme="majorHAnsi" w:cstheme="majorHAnsi"/>
+          <w:b/>
+          <w:noProof/>
+          <w:sz w:val="24"/>
+          <w:szCs w:val="24"/>
+          <w:lang w:val="vi-VN"/>
+        </w:rPr>
+        <w:lastRenderedPageBreak/>
+        <w:drawing>
+          <wp:inline distT="0" distB="0" distL="0" distR="0" wp14:anchorId="374098C9" wp14:editId="343EDAF4">
+            <wp:extent cx="5943600" cy="4712677"/>
+            <wp:effectExtent l="0" t="0" r="0" b="0"/>
+            <wp:docPr id="5" name="Picture 5"/>
+            <wp:cNvGraphicFramePr>
+              <a:graphicFrameLocks xmlns:a="http://schemas.openxmlformats.org/drawingml/2006/main" noChangeAspect="1"/>
+            </wp:cNvGraphicFramePr>
+            <a:graphic xmlns:a="http://schemas.openxmlformats.org/drawingml/2006/main">
+              <a:graphicData uri="http://schemas.openxmlformats.org/drawingml/2006/picture">
+                <pic:pic xmlns:pic="http://schemas.openxmlformats.org/drawingml/2006/picture">
+                  <pic:nvPicPr>
+                    <pic:cNvPr id="5" name="Screen Shot 2019-07-04 at 2.53.37 PM.png"/>
+                    <pic:cNvPicPr/>
+                  </pic:nvPicPr>
+                  <pic:blipFill>
+                    <a:blip r:embed="rId17">
+                      <a:extLst>
+                        <a:ext uri="{28A0092B-C50C-407E-A947-70E740481C1C}">
+                          <a14:useLocalDpi xmlns:a14="http://schemas.microsoft.com/office/drawing/2010/main" val="0"/>
+                        </a:ext>
+                      </a:extLst>
+                    </a:blip>
+                    <a:stretch>
+                      <a:fillRect/>
+                    </a:stretch>
+                  </pic:blipFill>
+                  <pic:spPr>
+                    <a:xfrm>
+                      <a:off x="0" y="0"/>
+                      <a:ext cx="5945594" cy="4714258"/>
+                    </a:xfrm>
+                    <a:prstGeom prst="rect">
+                      <a:avLst/>
+                    </a:prstGeom>
+                  </pic:spPr>
+                </pic:pic>
+              </a:graphicData>
+            </a:graphic>
+          </wp:inline>
+        </w:drawing>
+      </w:r>
+    </w:p>
+    <w:p>
+      <w:pPr>
+        <w:pStyle w:val="ListParagraph"/>
+        <w:tabs>
+          <w:tab w:val="left" w:pos="180"/>
+        </w:tabs>
+        <w:ind w:left="1800"/>
+        <w:rPr>
+          <w:rFonts w:asciiTheme="majorHAnsi" w:hAnsiTheme="majorHAnsi" w:cstheme="majorHAnsi"/>
+          <w:b/>
+          <w:sz w:val="24"/>
+          <w:szCs w:val="24"/>
+        </w:rPr>
+      </w:pPr>
+    </w:p>
+    <w:p>
+      <w:pPr>
+        <w:pStyle w:val="ListParagraph"/>
+        <w:tabs>
+          <w:tab w:val="left" w:pos="180"/>
+        </w:tabs>
+        <w:ind w:left="1800"/>
+        <w:rPr>
+          <w:rFonts w:asciiTheme="majorHAnsi" w:hAnsiTheme="majorHAnsi" w:cstheme="majorHAnsi"/>
+          <w:b/>
+          <w:sz w:val="24"/>
+          <w:szCs w:val="24"/>
+        </w:rPr>
+      </w:pPr>
+    </w:p>
+    <w:p>
+      <w:pPr>
+        <w:pStyle w:val="ListParagraph"/>
+        <w:tabs>
+          <w:tab w:val="left" w:pos="180"/>
+        </w:tabs>
+        <w:ind w:left="1800"/>
+        <w:rPr>
+          <w:rFonts w:asciiTheme="majorHAnsi" w:hAnsiTheme="majorHAnsi" w:cstheme="majorHAnsi"/>
+          <w:b/>
+          <w:sz w:val="24"/>
+          <w:szCs w:val="24"/>
+        </w:rPr>
+      </w:pPr>
     </w:p>
     <w:p>
       <w:pPr>
@@ -7939,8 +8201,6 @@
         </w:rPr>
         <w:t>Quản Lý Báo Cáo Tháng:</w:t>
       </w:r>
-      <w:bookmarkStart w:id="0" w:name="_GoBack"/>
-      <w:bookmarkEnd w:id="0"/>
     </w:p>
     <w:p>
       <w:pPr>
@@ -8080,10 +8340,7 @@
     <w:p>
       <w:pPr>
         <w:pStyle w:val="ListParagraph"/>
-        <w:numPr>
-          <w:ilvl w:val="4"/>
-          <w:numId w:val="27"/>
-        </w:numPr>
+        <w:ind w:left="1800"/>
         <w:rPr>
           <w:rFonts w:asciiTheme="majorHAnsi" w:hAnsiTheme="majorHAnsi" w:cstheme="majorHAnsi"/>
           <w:b/>
@@ -8091,15 +8348,6 @@
           <w:szCs w:val="24"/>
         </w:rPr>
       </w:pPr>
-      <w:r>
-        <w:rPr>
-          <w:rFonts w:asciiTheme="majorHAnsi" w:hAnsiTheme="majorHAnsi" w:cstheme="majorHAnsi"/>
-          <w:b/>
-          <w:sz w:val="24"/>
-          <w:szCs w:val="24"/>
-        </w:rPr>
-        <w:t>:</w:t>
-      </w:r>
     </w:p>
     <w:p>
       <w:pPr>
@@ -8169,6 +8417,7 @@
           <w:sz w:val="24"/>
           <w:szCs w:val="24"/>
         </w:rPr>
+        <w:lastRenderedPageBreak/>
         <w:drawing>
           <wp:inline distT="0" distB="0" distL="0" distR="0" wp14:anchorId="5F538A54" wp14:editId="55C1666D">
             <wp:extent cx="5343525" cy="2514600"/>
@@ -8185,7 +8434,7 @@
                     <pic:cNvPicPr/>
                   </pic:nvPicPr>
                   <pic:blipFill>
-                    <a:blip r:embed="rId15">
+                    <a:blip r:embed="rId18">
                       <a:extLst>
                         <a:ext uri="{28A0092B-C50C-407E-A947-70E740481C1C}">
                           <a14:useLocalDpi xmlns:a14="http://schemas.microsoft.com/office/drawing/2010/main" val="0"/>
@@ -8795,7 +9044,7 @@
         <v:path o:extrusionok="f" gradientshapeok="t" o:connecttype="rect"/>
         <o:lock v:ext="edit" aspectratio="t"/>
       </v:shapetype>
-      <v:shape id="_x0000_i1028" type="#_x0000_t75" style="width:11.4pt;height:11.4pt" o:bullet="t">
+      <v:shape id="_x0000_i1027" type="#_x0000_t75" style="width:11.4pt;height:11.4pt" o:bullet="t">
         <v:imagedata r:id="rId1" o:title="mso94A2"/>
       </v:shape>
     </w:pict>
@@ -12281,6 +12530,36 @@
     <w:link w:val="Footer"/>
     <w:uiPriority w:val="99"/>
     <w:rsid w:val="00CE77FC"/>
+  </w:style>
+  <w:style w:type="paragraph" w:styleId="BalloonText">
+    <w:name w:val="Balloon Text"/>
+    <w:basedOn w:val="Normal"/>
+    <w:link w:val="BalloonTextChar"/>
+    <w:uiPriority w:val="99"/>
+    <w:semiHidden/>
+    <w:unhideWhenUsed/>
+    <w:rsid w:val="00A90BE8"/>
+    <w:pPr>
+      <w:spacing w:after="0" w:line="240" w:lineRule="auto"/>
+    </w:pPr>
+    <w:rPr>
+      <w:rFonts w:ascii="Times New Roman" w:hAnsi="Times New Roman" w:cs="Times New Roman"/>
+      <w:sz w:val="18"/>
+      <w:szCs w:val="18"/>
+    </w:rPr>
+  </w:style>
+  <w:style w:type="character" w:customStyle="1" w:styleId="BalloonTextChar">
+    <w:name w:val="Balloon Text Char"/>
+    <w:basedOn w:val="DefaultParagraphFont"/>
+    <w:link w:val="BalloonText"/>
+    <w:uiPriority w:val="99"/>
+    <w:semiHidden/>
+    <w:rsid w:val="00A90BE8"/>
+    <w:rPr>
+      <w:rFonts w:ascii="Times New Roman" w:hAnsi="Times New Roman" w:cs="Times New Roman"/>
+      <w:sz w:val="18"/>
+      <w:szCs w:val="18"/>
+    </w:rPr>
   </w:style>
 </w:styles>
 </file>

</xml_diff>